<commit_message>
gemma_each annotation for Bc
</commit_message>
<xml_diff>
--- a/paper/Results_v0.docx
+++ b/paper/Results_v0.docx
@@ -146,12 +146,7 @@
         </w:numPr>
       </w:pPr>
       <w:r>
-        <w:t xml:space="preserve">Localized search for evidence of cis control of gene </w:t>
-      </w:r>
-      <w:bookmarkStart w:id="0" w:name="_GoBack"/>
-      <w:bookmarkEnd w:id="0"/>
-      <w:r>
-        <w:t>expression variation</w:t>
+        <w:t>Localized search for evidence of cis control of gene expression variation</w:t>
       </w:r>
     </w:p>
     <w:p>
@@ -230,7 +225,13 @@
         </w:numPr>
       </w:pPr>
       <w:r>
-        <w:t xml:space="preserve">Figure X1: </w:t>
+        <w:t xml:space="preserve">Figure </w:t>
+      </w:r>
+      <w:r>
+        <w:t>N</w:t>
+      </w:r>
+      <w:r>
+        <w:t xml:space="preserve">1: </w:t>
       </w:r>
       <w:proofErr w:type="spellStart"/>
       <w:r>
@@ -262,7 +263,13 @@
         </w:numPr>
       </w:pPr>
       <w:r>
-        <w:t>Figure X2: Phylogeny of isolates from SNP variation within networks</w:t>
+        <w:t xml:space="preserve">Figure </w:t>
+      </w:r>
+      <w:r>
+        <w:t>N</w:t>
+      </w:r>
+      <w:r>
+        <w:t>2: Phylogeny of isolates from SNP variation within networks</w:t>
       </w:r>
     </w:p>
     <w:p>
@@ -310,7 +317,13 @@
         </w:numPr>
       </w:pPr>
       <w:r>
-        <w:t xml:space="preserve">Figure X3: </w:t>
+        <w:t xml:space="preserve">Figure </w:t>
+      </w:r>
+      <w:r>
+        <w:t>N</w:t>
+      </w:r>
+      <w:r>
+        <w:t xml:space="preserve">3: </w:t>
       </w:r>
       <w:r>
         <w:t>Expression variation within SNP-based clusters</w:t>
@@ -527,6 +540,224 @@
         <w:t xml:space="preserve"> haplotype, random admixture?</w:t>
       </w:r>
     </w:p>
+    <w:p>
+      <w:pPr>
+        <w:pStyle w:val="ListParagraph"/>
+        <w:numPr>
+          <w:ilvl w:val="1"/>
+          <w:numId w:val="1"/>
+        </w:numPr>
+      </w:pPr>
+      <w:r>
+        <w:t xml:space="preserve">Focus on </w:t>
+      </w:r>
+      <w:proofErr w:type="spellStart"/>
+      <w:r>
+        <w:t>Botcynic</w:t>
+      </w:r>
+      <w:proofErr w:type="spellEnd"/>
+      <w:r>
+        <w:t xml:space="preserve"> Acid</w:t>
+      </w:r>
+    </w:p>
+    <w:p>
+      <w:pPr>
+        <w:pStyle w:val="ListParagraph"/>
+        <w:numPr>
+          <w:ilvl w:val="2"/>
+          <w:numId w:val="1"/>
+        </w:numPr>
+      </w:pPr>
+      <w:r>
+        <w:t xml:space="preserve">Figure X1. </w:t>
+      </w:r>
+      <w:proofErr w:type="spellStart"/>
+      <w:r>
+        <w:t>Pvclust</w:t>
+      </w:r>
+      <w:proofErr w:type="spellEnd"/>
+      <w:r>
+        <w:t xml:space="preserve"> tree </w:t>
+      </w:r>
+      <w:proofErr w:type="spellStart"/>
+      <w:r>
+        <w:t>BoA</w:t>
+      </w:r>
+      <w:proofErr w:type="spellEnd"/>
+    </w:p>
+    <w:p>
+      <w:pPr>
+        <w:pStyle w:val="ListParagraph"/>
+        <w:numPr>
+          <w:ilvl w:val="3"/>
+          <w:numId w:val="1"/>
+        </w:numPr>
+      </w:pPr>
+      <w:r>
+        <w:t xml:space="preserve">Isolates cluster into 4 groups based on SNP diversity </w:t>
+      </w:r>
+    </w:p>
+    <w:p>
+      <w:pPr>
+        <w:pStyle w:val="ListParagraph"/>
+        <w:numPr>
+          <w:ilvl w:val="2"/>
+          <w:numId w:val="1"/>
+        </w:numPr>
+      </w:pPr>
+      <w:r>
+        <w:lastRenderedPageBreak/>
+        <w:t xml:space="preserve">Figure X2. Excel gene deletions </w:t>
+      </w:r>
+    </w:p>
+    <w:p>
+      <w:pPr>
+        <w:pStyle w:val="ListParagraph"/>
+        <w:numPr>
+          <w:ilvl w:val="3"/>
+          <w:numId w:val="1"/>
+        </w:numPr>
+      </w:pPr>
+      <w:r>
+        <w:t>One sub-cluster defined by ~whole-cluster deletion. Deletion is polymorphic</w:t>
+      </w:r>
+      <w:r>
+        <w:t>.</w:t>
+      </w:r>
+    </w:p>
+    <w:p>
+      <w:pPr>
+        <w:pStyle w:val="ListParagraph"/>
+        <w:numPr>
+          <w:ilvl w:val="3"/>
+          <w:numId w:val="1"/>
+        </w:numPr>
+      </w:pPr>
+      <w:r>
+        <w:t>Additional isolates outside cluster with deletions – independent events</w:t>
+      </w:r>
+    </w:p>
+    <w:p>
+      <w:pPr>
+        <w:pStyle w:val="ListParagraph"/>
+        <w:numPr>
+          <w:ilvl w:val="2"/>
+          <w:numId w:val="1"/>
+        </w:numPr>
+      </w:pPr>
+      <w:r>
+        <w:t>Figure X3. Violin plot of whole-network expression based on clustering</w:t>
+      </w:r>
+    </w:p>
+    <w:p>
+      <w:pPr>
+        <w:pStyle w:val="ListParagraph"/>
+        <w:numPr>
+          <w:ilvl w:val="1"/>
+          <w:numId w:val="1"/>
+        </w:numPr>
+      </w:pPr>
+      <w:r>
+        <w:t>Figure X4. Frequency of distance between gene and top SNP</w:t>
+      </w:r>
+    </w:p>
+    <w:p>
+      <w:pPr>
+        <w:pStyle w:val="ListParagraph"/>
+        <w:numPr>
+          <w:ilvl w:val="3"/>
+          <w:numId w:val="1"/>
+        </w:numPr>
+      </w:pPr>
+      <w:r>
+        <w:t xml:space="preserve">From top 10 SNPs/ gene, </w:t>
+      </w:r>
+      <w:proofErr w:type="spellStart"/>
+      <w:r>
+        <w:t>lsm</w:t>
+      </w:r>
+      <w:proofErr w:type="spellEnd"/>
+    </w:p>
+    <w:p>
+      <w:pPr>
+        <w:pStyle w:val="ListParagraph"/>
+        <w:numPr>
+          <w:ilvl w:val="3"/>
+          <w:numId w:val="1"/>
+        </w:numPr>
+      </w:pPr>
+      <w:r>
+        <w:t>For Col0?</w:t>
+      </w:r>
+    </w:p>
+    <w:p>
+      <w:pPr>
+        <w:pStyle w:val="ListParagraph"/>
+        <w:numPr>
+          <w:ilvl w:val="3"/>
+          <w:numId w:val="1"/>
+        </w:numPr>
+      </w:pPr>
+      <w:r>
+        <w:t>From top 1/ 100 SNP/ gene</w:t>
+      </w:r>
+    </w:p>
+    <w:p>
+      <w:pPr>
+        <w:pStyle w:val="ListParagraph"/>
+        <w:numPr>
+          <w:ilvl w:val="1"/>
+          <w:numId w:val="1"/>
+        </w:numPr>
+      </w:pPr>
+      <w:bookmarkStart w:id="0" w:name="_GoBack"/>
+      <w:bookmarkEnd w:id="0"/>
+      <w:r>
+        <w:t>Figure X5. Cis-diagonal plot for gene to top SNP</w:t>
+      </w:r>
+    </w:p>
+    <w:p>
+      <w:pPr>
+        <w:pStyle w:val="ListParagraph"/>
+        <w:numPr>
+          <w:ilvl w:val="3"/>
+          <w:numId w:val="1"/>
+        </w:numPr>
+      </w:pPr>
+      <w:r>
+        <w:t xml:space="preserve">From top 10 SNPs/gene, </w:t>
+      </w:r>
+      <w:proofErr w:type="spellStart"/>
+      <w:r>
+        <w:t>lsm</w:t>
+      </w:r>
+      <w:proofErr w:type="spellEnd"/>
+    </w:p>
+    <w:p>
+      <w:pPr>
+        <w:pStyle w:val="ListParagraph"/>
+        <w:numPr>
+          <w:ilvl w:val="3"/>
+          <w:numId w:val="1"/>
+        </w:numPr>
+      </w:pPr>
+      <w:r>
+        <w:t>Col0</w:t>
+      </w:r>
+    </w:p>
+    <w:p>
+      <w:pPr>
+        <w:pStyle w:val="ListParagraph"/>
+        <w:numPr>
+          <w:ilvl w:val="3"/>
+          <w:numId w:val="1"/>
+        </w:numPr>
+      </w:pPr>
+      <w:r>
+        <w:t>Top 1/ 100 SNP/gene</w:t>
+      </w:r>
+    </w:p>
+    <w:p/>
     <w:sectPr>
       <w:pgSz w:w="12240" w:h="15840"/>
       <w:pgMar w:top="1440" w:right="1440" w:bottom="1440" w:left="1440" w:header="720" w:footer="720" w:gutter="0"/>

</xml_diff>